<commit_message>
Second verion of feature selection doc
</commit_message>
<xml_diff>
--- a/Docs/Feature Selection.docx
+++ b/Docs/Feature Selection.docx
@@ -26,47 +26,103 @@
     <w:p>
       <w:pPr>
         <w:rPr>
+          <w:rStyle w:val="selectable"/>
+          <w:rFonts w:eastAsia="Times New Roman"/>
+        </w:rPr>
+      </w:pPr>
+      <w:r>
+        <w:rPr>
           <w:lang w:val="en-GB"/>
         </w:rPr>
-      </w:pPr>
-      <w:r>
-        <w:rPr>
-          <w:i/>
+        <w:t>Although there are many features which can be extracted from PE files, not all of these will contribute positively to the accuracy of our solution and the inclusion of some features for clustering may</w:t>
+      </w:r>
+      <w:r>
+        <w:rPr>
           <w:lang w:val="en-GB"/>
         </w:rPr>
-        <w:t>“When dealing with high dimensionality data, it is often useful to reduce the dimensionality by projecting the data to a lower dimensional subspace which captures the essence of the data</w:t>
-      </w:r>
-      <w:r>
-        <w:rPr>
-          <w:i/>
+        <w:t>,</w:t>
+      </w:r>
+      <w:r>
+        <w:rPr>
           <w:lang w:val="en-GB"/>
         </w:rPr>
+        <w:t xml:space="preserve"> in fact</w:t>
+      </w:r>
+      <w:r>
+        <w:rPr>
+          <w:lang w:val="en-GB"/>
+        </w:rPr>
+        <w:t>,</w:t>
+      </w:r>
+      <w:r>
+        <w:rPr>
+          <w:lang w:val="en-GB"/>
+        </w:rPr>
+        <w:t xml:space="preserve"> result in reduced accuracy.</w:t>
+      </w:r>
+      <w:r>
+        <w:rPr>
+          <w:lang w:val="en-GB"/>
+        </w:rPr>
+        <w:t xml:space="preserve"> To increase the accuracy of our solution we will be carrying out dimensionality reduction</w:t>
+      </w:r>
+      <w:r>
+        <w:rPr>
+          <w:lang w:val="en-GB"/>
+        </w:rPr>
+        <w:t xml:space="preserve"> [1</w:t>
+      </w:r>
+      <w:r>
+        <w:rPr>
+          <w:lang w:val="en-GB"/>
+        </w:rPr>
+        <w:t>]</w:t>
+      </w:r>
+      <w:r>
+        <w:rPr>
+          <w:lang w:val="en-GB"/>
+        </w:rPr>
+        <w:t xml:space="preserve"> via data mining</w:t>
+      </w:r>
+      <w:r>
+        <w:rPr>
+          <w:rStyle w:val="selectable"/>
+          <w:rFonts w:eastAsia="Times New Roman"/>
+        </w:rPr>
         <w:t>.</w:t>
       </w:r>
       <w:r>
         <w:rPr>
-          <w:i/>
+          <w:rStyle w:val="selectable"/>
+          <w:rFonts w:eastAsia="Times New Roman"/>
+        </w:rPr>
+        <w:t xml:space="preserve"> This will result in a lower dimensional </w:t>
+      </w:r>
+      <w:r>
+        <w:rPr>
           <w:lang w:val="en-GB"/>
         </w:rPr>
-        <w:t>”</w:t>
+        <w:t>[1</w:t>
       </w:r>
       <w:r>
         <w:rPr>
           <w:lang w:val="en-GB"/>
         </w:rPr>
-        <w:t xml:space="preserve"> </w:t>
-      </w:r>
-      <w:r>
-        <w:rPr>
-          <w:lang w:val="en-GB"/>
-        </w:rPr>
-        <w:t>[1, p11].</w:t>
+        <w:t>]</w:t>
+      </w:r>
+      <w:r>
+        <w:rPr>
+          <w:rStyle w:val="selectable"/>
+          <w:rFonts w:eastAsia="Times New Roman"/>
+        </w:rPr>
+        <w:t xml:space="preserve"> dataset which will contribute to performance improvements when processing the data, as well as the aforementioned accuracy increase. </w:t>
       </w:r>
     </w:p>
     <w:p>
       <w:pPr>
         <w:rPr>
-          <w:lang w:val="en-GB"/>
+          <w:rStyle w:val="selectable"/>
+          <w:rFonts w:eastAsia="Times New Roman"/>
         </w:rPr>
       </w:pPr>
     </w:p>
@@ -79,55 +135,64 @@
       </w:pPr>
       <w:r>
         <w:rPr>
-          <w:lang w:val="en-GB"/>
-        </w:rPr>
-        <w:t>Although there are many features which can be extracted from PE files, not all of these will contribute positively to the accuracy of our solution and the inclusion of some features for clustering may</w:t>
-      </w:r>
-      <w:r>
-        <w:rPr>
-          <w:lang w:val="en-GB"/>
-        </w:rPr>
-        <w:t>,</w:t>
-      </w:r>
-      <w:r>
-        <w:rPr>
-          <w:lang w:val="en-GB"/>
-        </w:rPr>
-        <w:t xml:space="preserve"> in fact</w:t>
-      </w:r>
-      <w:r>
-        <w:rPr>
-          <w:lang w:val="en-GB"/>
-        </w:rPr>
-        <w:t>,</w:t>
-      </w:r>
-      <w:r>
-        <w:rPr>
-          <w:lang w:val="en-GB"/>
-        </w:rPr>
-        <w:t xml:space="preserve"> result in reduced accuracy.</w:t>
-      </w:r>
-      <w:r>
-        <w:rPr>
-          <w:lang w:val="en-GB"/>
-        </w:rPr>
-        <w:t xml:space="preserve"> To increase the accuracy of our solution we will be carrying out dimensionality reduction</w:t>
-      </w:r>
-      <w:r>
-        <w:rPr>
-          <w:lang w:val="en-GB"/>
-        </w:rPr>
-        <w:t xml:space="preserve"> [1, p11]</w:t>
-      </w:r>
-      <w:r>
-        <w:rPr>
-          <w:rStyle w:val="selectable"/>
-          <w:rFonts w:eastAsia="Times New Roman"/>
-        </w:rPr>
-        <w:t>.</w:t>
+          <w:rStyle w:val="selectable"/>
+          <w:rFonts w:eastAsia="Times New Roman"/>
+        </w:rPr>
+        <w:t xml:space="preserve">The experiments carried out by Raman present a useful starting point for feature selection, achieving a 98.57% </w:t>
+      </w:r>
+      <w:r>
+        <w:rPr>
+          <w:rStyle w:val="selectable"/>
+          <w:rFonts w:eastAsia="Times New Roman"/>
+        </w:rPr>
+        <w:t xml:space="preserve">true </w:t>
+      </w:r>
+      <w:r>
+        <w:rPr>
+          <w:rStyle w:val="selectable"/>
+          <w:rFonts w:eastAsia="Times New Roman"/>
+        </w:rPr>
+        <w:t>positive rate wit</w:t>
       </w:r>
       <w:bookmarkStart w:id="0" w:name="_GoBack"/>
       <w:bookmarkEnd w:id="0"/>
+      <w:r>
+        <w:rPr>
+          <w:rStyle w:val="selectable"/>
+          <w:rFonts w:eastAsia="Times New Roman"/>
+        </w:rPr>
+        <w:t xml:space="preserve">h a 5.68% false positive rate.  These results were achieved using only 7 </w:t>
+      </w:r>
+      <w:r>
+        <w:rPr>
+          <w:rStyle w:val="selectable"/>
+          <w:rFonts w:eastAsia="Times New Roman"/>
+        </w:rPr>
+        <w:t xml:space="preserve">independent </w:t>
+      </w:r>
+      <w:r>
+        <w:rPr>
+          <w:rStyle w:val="selectable"/>
+          <w:rFonts w:eastAsia="Times New Roman"/>
+        </w:rPr>
+        <w:t xml:space="preserve">features of the PE files which were data </w:t>
+      </w:r>
+      <w:proofErr w:type="gramStart"/>
+      <w:r>
+        <w:rPr>
+          <w:rStyle w:val="selectable"/>
+          <w:rFonts w:eastAsia="Times New Roman"/>
+        </w:rPr>
+        <w:t>mined[</w:t>
+      </w:r>
+      <w:proofErr w:type="gramEnd"/>
+      <w:r>
+        <w:rPr>
+          <w:rStyle w:val="selectable"/>
+          <w:rFonts w:eastAsia="Times New Roman"/>
+        </w:rPr>
+        <w:t xml:space="preserve">2]. </w:t>
+      </w:r>
     </w:p>
     <w:p>
       <w:pPr>
@@ -140,32 +205,1367 @@
     <w:p>
       <w:pPr>
         <w:rPr>
-          <w:lang w:val="en-GB"/>
+          <w:rStyle w:val="selectable"/>
+          <w:rFonts w:eastAsia="Times New Roman"/>
+        </w:rPr>
+      </w:pPr>
+      <w:r>
+        <w:rPr>
+          <w:rStyle w:val="selectable"/>
+          <w:rFonts w:eastAsia="Times New Roman"/>
+        </w:rPr>
+        <w:t xml:space="preserve">The results achieved by </w:t>
+      </w:r>
+      <w:proofErr w:type="spellStart"/>
+      <w:r>
+        <w:rPr>
+          <w:rStyle w:val="selectable"/>
+          <w:rFonts w:eastAsia="Times New Roman"/>
+        </w:rPr>
+        <w:t>Shafiq</w:t>
+      </w:r>
+      <w:proofErr w:type="spellEnd"/>
+      <w:r>
+        <w:rPr>
+          <w:rStyle w:val="selectable"/>
+          <w:rFonts w:eastAsia="Times New Roman"/>
+        </w:rPr>
+        <w:t xml:space="preserve"> et al. are marginally better with an average of 99% true positive rate and a 0.5% false positive rate. This increased accuracy was achieved by mining 189 features from the initial dataset</w:t>
+      </w:r>
+      <w:r>
+        <w:rPr>
+          <w:rStyle w:val="selectable"/>
+          <w:rFonts w:eastAsia="Times New Roman"/>
+        </w:rPr>
+        <w:t xml:space="preserve"> </w:t>
+      </w:r>
+      <w:r>
+        <w:rPr>
+          <w:rStyle w:val="selectable"/>
+          <w:rFonts w:eastAsia="Times New Roman"/>
+        </w:rPr>
+        <w:t>[3].</w:t>
+      </w:r>
+    </w:p>
+    <w:p>
+      <w:pPr>
+        <w:rPr>
+          <w:rStyle w:val="selectable"/>
+          <w:rFonts w:eastAsia="Times New Roman"/>
         </w:rPr>
       </w:pPr>
     </w:p>
     <w:p>
       <w:pPr>
         <w:rPr>
-          <w:lang w:val="en-GB"/>
+          <w:rStyle w:val="selectable"/>
+          <w:rFonts w:eastAsia="Times New Roman"/>
         </w:rPr>
       </w:pPr>
       <w:r>
         <w:rPr>
-          <w:lang w:val="en-GB"/>
-        </w:rPr>
-        <w:br w:type="page"/>
+          <w:rStyle w:val="selectable"/>
+          <w:rFonts w:eastAsia="Times New Roman"/>
+        </w:rPr>
+        <w:t>Of the two sets of results cited above</w:t>
+      </w:r>
+      <w:r>
+        <w:rPr>
+          <w:rStyle w:val="selectable"/>
+          <w:rFonts w:eastAsia="Times New Roman"/>
+        </w:rPr>
+        <w:t>,</w:t>
+      </w:r>
+      <w:r>
+        <w:rPr>
+          <w:rStyle w:val="selectable"/>
+          <w:rFonts w:eastAsia="Times New Roman"/>
+        </w:rPr>
+        <w:t xml:space="preserve"> I believe Raman’s process of feature selection was more effective in </w:t>
+      </w:r>
+      <w:r>
+        <w:rPr>
+          <w:rStyle w:val="selectable"/>
+          <w:rFonts w:eastAsia="Times New Roman"/>
+        </w:rPr>
+        <w:t>reducing the dimensionality of the data</w:t>
+      </w:r>
+      <w:r>
+        <w:rPr>
+          <w:rStyle w:val="selectable"/>
+          <w:rFonts w:eastAsia="Times New Roman"/>
+        </w:rPr>
+        <w:t xml:space="preserve"> </w:t>
+      </w:r>
+      <w:r>
+        <w:rPr>
+          <w:rStyle w:val="selectable"/>
+          <w:rFonts w:eastAsia="Times New Roman"/>
+        </w:rPr>
+        <w:t xml:space="preserve">while still </w:t>
+      </w:r>
+      <w:r>
+        <w:rPr>
+          <w:rStyle w:val="selectable"/>
+          <w:rFonts w:eastAsia="Times New Roman"/>
+        </w:rPr>
+        <w:t xml:space="preserve">preserving the </w:t>
+      </w:r>
+      <w:r>
+        <w:rPr>
+          <w:rStyle w:val="selectable"/>
+          <w:rFonts w:eastAsia="Times New Roman"/>
+        </w:rPr>
+        <w:t>most important aspects</w:t>
+      </w:r>
+      <w:r>
+        <w:rPr>
+          <w:rStyle w:val="selectable"/>
+          <w:rFonts w:eastAsia="Times New Roman"/>
+        </w:rPr>
+        <w:t xml:space="preserve"> of the initial dataset</w:t>
+      </w:r>
+      <w:r>
+        <w:rPr>
+          <w:rStyle w:val="selectable"/>
+          <w:rFonts w:eastAsia="Times New Roman"/>
+        </w:rPr>
+        <w:t xml:space="preserve">. </w:t>
       </w:r>
     </w:p>
     <w:p>
       <w:pPr>
         <w:rPr>
+          <w:rStyle w:val="selectable"/>
+          <w:rFonts w:eastAsia="Times New Roman"/>
+        </w:rPr>
+      </w:pPr>
+    </w:p>
+    <w:p>
+      <w:pPr>
+        <w:rPr>
+          <w:rStyle w:val="selectable"/>
+          <w:rFonts w:eastAsia="Times New Roman"/>
+        </w:rPr>
+      </w:pPr>
+      <w:r>
+        <w:rPr>
+          <w:rStyle w:val="selectable"/>
+          <w:rFonts w:eastAsia="Times New Roman"/>
+        </w:rPr>
+        <w:t xml:space="preserve">According to Raman the following 7 features are the most accurate, independent, indicators of whether a file is </w:t>
+      </w:r>
+      <w:r>
+        <w:rPr>
+          <w:rStyle w:val="selectable"/>
+          <w:rFonts w:eastAsia="Times New Roman"/>
+        </w:rPr>
+        <w:t>malicious</w:t>
+      </w:r>
+      <w:r>
+        <w:rPr>
+          <w:rStyle w:val="selectable"/>
+          <w:rFonts w:eastAsia="Times New Roman"/>
+        </w:rPr>
+        <w:t xml:space="preserve"> or </w:t>
+      </w:r>
+      <w:r>
+        <w:rPr>
+          <w:rStyle w:val="selectable"/>
+          <w:rFonts w:eastAsia="Times New Roman"/>
+        </w:rPr>
+        <w:t>benign</w:t>
+      </w:r>
+      <w:r>
+        <w:rPr>
+          <w:rStyle w:val="selectable"/>
+          <w:rFonts w:eastAsia="Times New Roman"/>
+        </w:rPr>
+        <w:t xml:space="preserve"> [2]:</w:t>
+      </w:r>
+    </w:p>
+    <w:p>
+      <w:pPr>
+        <w:rPr>
+          <w:rStyle w:val="selectable"/>
+          <w:rFonts w:eastAsia="Times New Roman"/>
+          <w:sz w:val="20"/>
+          <w:szCs w:val="20"/>
+        </w:rPr>
+      </w:pPr>
+    </w:p>
+    <w:tbl>
+      <w:tblPr>
+        <w:tblStyle w:val="TableGrid"/>
+        <w:tblW w:w="9097" w:type="dxa"/>
+        <w:tblLook w:val="04A0" w:firstRow="1" w:lastRow="0" w:firstColumn="1" w:lastColumn="0" w:noHBand="0" w:noVBand="1"/>
+      </w:tblPr>
+      <w:tblGrid>
+        <w:gridCol w:w="2069"/>
+        <w:gridCol w:w="1957"/>
+        <w:gridCol w:w="1921"/>
+        <w:gridCol w:w="1845"/>
+        <w:gridCol w:w="1305"/>
+      </w:tblGrid>
+      <w:tr>
+        <w:tc>
+          <w:tcPr>
+            <w:tcW w:w="2069" w:type="dxa"/>
+          </w:tcPr>
+          <w:p>
+            <w:pPr>
+              <w:rPr>
+                <w:rStyle w:val="selectable"/>
+                <w:rFonts w:eastAsia="Times New Roman"/>
+                <w:b/>
+                <w:sz w:val="20"/>
+                <w:szCs w:val="20"/>
+              </w:rPr>
+            </w:pPr>
+            <w:r>
+              <w:rPr>
+                <w:rStyle w:val="selectable"/>
+                <w:rFonts w:eastAsia="Times New Roman"/>
+                <w:b/>
+                <w:sz w:val="20"/>
+                <w:szCs w:val="20"/>
+              </w:rPr>
+              <w:t xml:space="preserve">Feature </w:t>
+            </w:r>
+            <w:r>
+              <w:rPr>
+                <w:rStyle w:val="selectable"/>
+                <w:rFonts w:eastAsia="Times New Roman"/>
+                <w:sz w:val="20"/>
+                <w:szCs w:val="20"/>
+              </w:rPr>
+              <w:t>[2]</w:t>
+            </w:r>
+          </w:p>
+        </w:tc>
+        <w:tc>
+          <w:tcPr>
+            <w:tcW w:w="1957" w:type="dxa"/>
+          </w:tcPr>
+          <w:p>
+            <w:pPr>
+              <w:rPr>
+                <w:rStyle w:val="selectable"/>
+                <w:rFonts w:eastAsia="Times New Roman"/>
+                <w:b/>
+                <w:sz w:val="20"/>
+                <w:szCs w:val="20"/>
+              </w:rPr>
+            </w:pPr>
+            <w:r>
+              <w:rPr>
+                <w:rStyle w:val="selectable"/>
+                <w:rFonts w:eastAsia="Times New Roman"/>
+                <w:b/>
+                <w:sz w:val="20"/>
+                <w:szCs w:val="20"/>
+              </w:rPr>
+              <w:t xml:space="preserve">Description </w:t>
+            </w:r>
+            <w:r>
+              <w:rPr>
+                <w:rStyle w:val="selectable"/>
+                <w:rFonts w:eastAsia="Times New Roman"/>
+                <w:sz w:val="20"/>
+                <w:szCs w:val="20"/>
+              </w:rPr>
+              <w:t>[2]</w:t>
+            </w:r>
+          </w:p>
+        </w:tc>
+        <w:tc>
+          <w:tcPr>
+            <w:tcW w:w="1921" w:type="dxa"/>
+          </w:tcPr>
+          <w:p>
+            <w:pPr>
+              <w:rPr>
+                <w:rStyle w:val="selectable"/>
+                <w:rFonts w:eastAsia="Times New Roman"/>
+                <w:b/>
+                <w:sz w:val="20"/>
+                <w:szCs w:val="20"/>
+              </w:rPr>
+            </w:pPr>
+            <w:r>
+              <w:rPr>
+                <w:rStyle w:val="selectable"/>
+                <w:rFonts w:eastAsia="Times New Roman"/>
+                <w:b/>
+                <w:sz w:val="20"/>
+                <w:szCs w:val="20"/>
+              </w:rPr>
+              <w:t xml:space="preserve">Location </w:t>
+            </w:r>
+            <w:r>
+              <w:rPr>
+                <w:rStyle w:val="selectable"/>
+                <w:rFonts w:eastAsia="Times New Roman"/>
+                <w:sz w:val="20"/>
+                <w:szCs w:val="20"/>
+              </w:rPr>
+              <w:t>[4]</w:t>
+            </w:r>
+          </w:p>
+        </w:tc>
+        <w:tc>
+          <w:tcPr>
+            <w:tcW w:w="1845" w:type="dxa"/>
+          </w:tcPr>
+          <w:p>
+            <w:pPr>
+              <w:rPr>
+                <w:rStyle w:val="selectable"/>
+                <w:rFonts w:eastAsia="Times New Roman"/>
+                <w:b/>
+                <w:sz w:val="20"/>
+                <w:szCs w:val="20"/>
+              </w:rPr>
+            </w:pPr>
+            <w:r>
+              <w:rPr>
+                <w:rStyle w:val="selectable"/>
+                <w:rFonts w:eastAsia="Times New Roman"/>
+                <w:b/>
+                <w:sz w:val="20"/>
+                <w:szCs w:val="20"/>
+              </w:rPr>
+              <w:t>Offset (PE/PE32+)</w:t>
+            </w:r>
+            <w:r>
+              <w:rPr>
+                <w:rStyle w:val="selectable"/>
+                <w:rFonts w:eastAsia="Times New Roman"/>
+                <w:b/>
+                <w:sz w:val="20"/>
+                <w:szCs w:val="20"/>
+              </w:rPr>
+              <w:t xml:space="preserve"> </w:t>
+            </w:r>
+            <w:r>
+              <w:rPr>
+                <w:rStyle w:val="selectable"/>
+                <w:rFonts w:eastAsia="Times New Roman"/>
+                <w:sz w:val="20"/>
+                <w:szCs w:val="20"/>
+              </w:rPr>
+              <w:t>[4]</w:t>
+            </w:r>
+          </w:p>
+        </w:tc>
+        <w:tc>
+          <w:tcPr>
+            <w:tcW w:w="1305" w:type="dxa"/>
+          </w:tcPr>
+          <w:p>
+            <w:pPr>
+              <w:rPr>
+                <w:rStyle w:val="selectable"/>
+                <w:rFonts w:eastAsia="Times New Roman"/>
+                <w:b/>
+                <w:sz w:val="20"/>
+                <w:szCs w:val="20"/>
+              </w:rPr>
+            </w:pPr>
+            <w:r>
+              <w:rPr>
+                <w:rStyle w:val="selectable"/>
+                <w:rFonts w:eastAsia="Times New Roman"/>
+                <w:b/>
+                <w:sz w:val="20"/>
+                <w:szCs w:val="20"/>
+              </w:rPr>
+              <w:t>Size</w:t>
+            </w:r>
+            <w:r>
+              <w:rPr>
+                <w:rStyle w:val="selectable"/>
+                <w:rFonts w:eastAsia="Times New Roman"/>
+                <w:b/>
+                <w:sz w:val="20"/>
+                <w:szCs w:val="20"/>
+              </w:rPr>
+              <w:t xml:space="preserve"> </w:t>
+            </w:r>
+            <w:r>
+              <w:rPr>
+                <w:rStyle w:val="selectable"/>
+                <w:rFonts w:eastAsia="Times New Roman"/>
+                <w:b/>
+                <w:sz w:val="20"/>
+                <w:szCs w:val="20"/>
+              </w:rPr>
+              <w:t>(bytes)</w:t>
+            </w:r>
+            <w:r>
+              <w:rPr>
+                <w:rStyle w:val="selectable"/>
+                <w:rFonts w:eastAsia="Times New Roman"/>
+                <w:b/>
+                <w:sz w:val="20"/>
+                <w:szCs w:val="20"/>
+              </w:rPr>
+              <w:t xml:space="preserve"> </w:t>
+            </w:r>
+            <w:r>
+              <w:rPr>
+                <w:rStyle w:val="selectable"/>
+                <w:rFonts w:eastAsia="Times New Roman"/>
+                <w:sz w:val="20"/>
+                <w:szCs w:val="20"/>
+              </w:rPr>
+              <w:t>[4]</w:t>
+            </w:r>
+          </w:p>
+        </w:tc>
+      </w:tr>
+      <w:tr>
+        <w:tc>
+          <w:tcPr>
+            <w:tcW w:w="2069" w:type="dxa"/>
+          </w:tcPr>
+          <w:p>
+            <w:pPr>
+              <w:rPr>
+                <w:rStyle w:val="selectable"/>
+                <w:rFonts w:eastAsia="Times New Roman"/>
+                <w:sz w:val="20"/>
+                <w:szCs w:val="20"/>
+              </w:rPr>
+            </w:pPr>
+            <w:proofErr w:type="spellStart"/>
+            <w:r>
+              <w:rPr>
+                <w:rStyle w:val="selectable"/>
+                <w:rFonts w:eastAsia="Times New Roman"/>
+                <w:sz w:val="20"/>
+                <w:szCs w:val="20"/>
+              </w:rPr>
+              <w:t>DebugSize</w:t>
+            </w:r>
+            <w:proofErr w:type="spellEnd"/>
+          </w:p>
+        </w:tc>
+        <w:tc>
+          <w:tcPr>
+            <w:tcW w:w="1957" w:type="dxa"/>
+          </w:tcPr>
+          <w:p>
+            <w:pPr>
+              <w:rPr>
+                <w:rStyle w:val="selectable"/>
+                <w:rFonts w:eastAsia="Times New Roman"/>
+                <w:sz w:val="20"/>
+                <w:szCs w:val="20"/>
+              </w:rPr>
+            </w:pPr>
+            <w:r>
+              <w:rPr>
+                <w:rStyle w:val="selectable"/>
+                <w:rFonts w:eastAsia="Times New Roman"/>
+                <w:sz w:val="20"/>
+                <w:szCs w:val="20"/>
+              </w:rPr>
+              <w:t xml:space="preserve">The size of the debug directory table. </w:t>
+            </w:r>
+          </w:p>
+        </w:tc>
+        <w:tc>
+          <w:tcPr>
+            <w:tcW w:w="1921" w:type="dxa"/>
+          </w:tcPr>
+          <w:p>
+            <w:pPr>
+              <w:rPr>
+                <w:rStyle w:val="selectable"/>
+                <w:rFonts w:eastAsia="Times New Roman"/>
+                <w:sz w:val="20"/>
+                <w:szCs w:val="20"/>
+              </w:rPr>
+            </w:pPr>
+            <w:r>
+              <w:rPr>
+                <w:rStyle w:val="selectable"/>
+                <w:rFonts w:eastAsia="Times New Roman"/>
+                <w:sz w:val="20"/>
+                <w:szCs w:val="20"/>
+              </w:rPr>
+              <w:t>Optional Header Data Directories</w:t>
+            </w:r>
+          </w:p>
+        </w:tc>
+        <w:tc>
+          <w:tcPr>
+            <w:tcW w:w="1845" w:type="dxa"/>
+          </w:tcPr>
+          <w:p>
+            <w:pPr>
+              <w:rPr>
+                <w:rStyle w:val="selectable"/>
+                <w:rFonts w:eastAsia="Times New Roman"/>
+                <w:sz w:val="20"/>
+                <w:szCs w:val="20"/>
+              </w:rPr>
+            </w:pPr>
+            <w:r>
+              <w:rPr>
+                <w:rStyle w:val="selectable"/>
+                <w:rFonts w:eastAsia="Times New Roman"/>
+                <w:sz w:val="20"/>
+                <w:szCs w:val="20"/>
+              </w:rPr>
+              <w:t>144/160</w:t>
+            </w:r>
+          </w:p>
+        </w:tc>
+        <w:tc>
+          <w:tcPr>
+            <w:tcW w:w="1305" w:type="dxa"/>
+          </w:tcPr>
+          <w:p>
+            <w:pPr>
+              <w:rPr>
+                <w:rStyle w:val="selectable"/>
+                <w:rFonts w:eastAsia="Times New Roman"/>
+                <w:sz w:val="20"/>
+                <w:szCs w:val="20"/>
+              </w:rPr>
+            </w:pPr>
+            <w:r>
+              <w:rPr>
+                <w:rStyle w:val="selectable"/>
+                <w:rFonts w:eastAsia="Times New Roman"/>
+                <w:sz w:val="20"/>
+                <w:szCs w:val="20"/>
+              </w:rPr>
+              <w:t>8</w:t>
+            </w:r>
+          </w:p>
+        </w:tc>
+      </w:tr>
+      <w:tr>
+        <w:tc>
+          <w:tcPr>
+            <w:tcW w:w="2069" w:type="dxa"/>
+          </w:tcPr>
+          <w:p>
+            <w:pPr>
+              <w:rPr>
+                <w:rStyle w:val="selectable"/>
+                <w:rFonts w:eastAsia="Times New Roman"/>
+                <w:sz w:val="20"/>
+                <w:szCs w:val="20"/>
+              </w:rPr>
+            </w:pPr>
+            <w:proofErr w:type="spellStart"/>
+            <w:r>
+              <w:rPr>
+                <w:rStyle w:val="selectable"/>
+                <w:rFonts w:eastAsia="Times New Roman"/>
+                <w:sz w:val="20"/>
+                <w:szCs w:val="20"/>
+              </w:rPr>
+              <w:t>ImageVersion</w:t>
+            </w:r>
+            <w:proofErr w:type="spellEnd"/>
+          </w:p>
+        </w:tc>
+        <w:tc>
+          <w:tcPr>
+            <w:tcW w:w="1957" w:type="dxa"/>
+          </w:tcPr>
+          <w:p>
+            <w:pPr>
+              <w:rPr>
+                <w:rStyle w:val="selectable"/>
+                <w:rFonts w:eastAsia="Times New Roman"/>
+                <w:sz w:val="20"/>
+                <w:szCs w:val="20"/>
+              </w:rPr>
+            </w:pPr>
+            <w:r>
+              <w:rPr>
+                <w:rStyle w:val="selectable"/>
+                <w:rFonts w:eastAsia="Times New Roman"/>
+                <w:sz w:val="20"/>
+                <w:szCs w:val="20"/>
+              </w:rPr>
+              <w:t>The file version number.</w:t>
+            </w:r>
+            <w:r>
+              <w:rPr>
+                <w:rStyle w:val="selectable"/>
+                <w:rFonts w:eastAsia="Times New Roman"/>
+                <w:sz w:val="20"/>
+                <w:szCs w:val="20"/>
+              </w:rPr>
+              <w:t xml:space="preserve"> Consisting of both Major and Minor image versions.</w:t>
+            </w:r>
+          </w:p>
+        </w:tc>
+        <w:tc>
+          <w:tcPr>
+            <w:tcW w:w="1921" w:type="dxa"/>
+          </w:tcPr>
+          <w:p>
+            <w:pPr>
+              <w:rPr>
+                <w:rStyle w:val="selectable"/>
+                <w:rFonts w:eastAsia="Times New Roman"/>
+                <w:sz w:val="20"/>
+                <w:szCs w:val="20"/>
+              </w:rPr>
+            </w:pPr>
+            <w:r>
+              <w:rPr>
+                <w:rStyle w:val="selectable"/>
+                <w:rFonts w:eastAsia="Times New Roman"/>
+                <w:sz w:val="20"/>
+                <w:szCs w:val="20"/>
+              </w:rPr>
+              <w:t>Optional Header Windows-Specific Fields</w:t>
+            </w:r>
+          </w:p>
+        </w:tc>
+        <w:tc>
+          <w:tcPr>
+            <w:tcW w:w="1845" w:type="dxa"/>
+          </w:tcPr>
+          <w:p>
+            <w:pPr>
+              <w:rPr>
+                <w:rStyle w:val="selectable"/>
+                <w:rFonts w:eastAsia="Times New Roman"/>
+                <w:sz w:val="20"/>
+                <w:szCs w:val="20"/>
+              </w:rPr>
+            </w:pPr>
+            <w:r>
+              <w:rPr>
+                <w:rStyle w:val="selectable"/>
+                <w:rFonts w:eastAsia="Times New Roman"/>
+                <w:sz w:val="20"/>
+                <w:szCs w:val="20"/>
+              </w:rPr>
+              <w:t>Major: 44/44</w:t>
+            </w:r>
+          </w:p>
+          <w:p>
+            <w:pPr>
+              <w:rPr>
+                <w:rStyle w:val="selectable"/>
+                <w:rFonts w:eastAsia="Times New Roman"/>
+                <w:sz w:val="20"/>
+                <w:szCs w:val="20"/>
+              </w:rPr>
+            </w:pPr>
+            <w:r>
+              <w:rPr>
+                <w:rStyle w:val="selectable"/>
+                <w:rFonts w:eastAsia="Times New Roman"/>
+                <w:sz w:val="20"/>
+                <w:szCs w:val="20"/>
+              </w:rPr>
+              <w:t xml:space="preserve">Minor: 46/46 </w:t>
+            </w:r>
+          </w:p>
+        </w:tc>
+        <w:tc>
+          <w:tcPr>
+            <w:tcW w:w="1305" w:type="dxa"/>
+          </w:tcPr>
+          <w:p>
+            <w:pPr>
+              <w:rPr>
+                <w:rStyle w:val="selectable"/>
+                <w:rFonts w:eastAsia="Times New Roman"/>
+                <w:sz w:val="20"/>
+                <w:szCs w:val="20"/>
+              </w:rPr>
+            </w:pPr>
+          </w:p>
+        </w:tc>
+      </w:tr>
+      <w:tr>
+        <w:tc>
+          <w:tcPr>
+            <w:tcW w:w="2069" w:type="dxa"/>
+          </w:tcPr>
+          <w:p>
+            <w:pPr>
+              <w:rPr>
+                <w:rStyle w:val="selectable"/>
+                <w:rFonts w:eastAsia="Times New Roman"/>
+                <w:sz w:val="20"/>
+                <w:szCs w:val="20"/>
+              </w:rPr>
+            </w:pPr>
+            <w:proofErr w:type="spellStart"/>
+            <w:r>
+              <w:rPr>
+                <w:rStyle w:val="selectable"/>
+                <w:rFonts w:eastAsia="Times New Roman"/>
+                <w:sz w:val="20"/>
+                <w:szCs w:val="20"/>
+              </w:rPr>
+              <w:t>IatRVA</w:t>
+            </w:r>
+            <w:proofErr w:type="spellEnd"/>
+          </w:p>
+        </w:tc>
+        <w:tc>
+          <w:tcPr>
+            <w:tcW w:w="1957" w:type="dxa"/>
+          </w:tcPr>
+          <w:p>
+            <w:pPr>
+              <w:rPr>
+                <w:rStyle w:val="selectable"/>
+                <w:rFonts w:eastAsia="Times New Roman"/>
+                <w:sz w:val="20"/>
+                <w:szCs w:val="20"/>
+              </w:rPr>
+            </w:pPr>
+            <w:r>
+              <w:rPr>
+                <w:rStyle w:val="selectable"/>
+                <w:rFonts w:eastAsia="Times New Roman"/>
+                <w:sz w:val="20"/>
+                <w:szCs w:val="20"/>
+              </w:rPr>
+              <w:t>The relative virtual address of the import address table</w:t>
+            </w:r>
+            <w:r>
+              <w:rPr>
+                <w:rStyle w:val="selectable"/>
+                <w:rFonts w:eastAsia="Times New Roman"/>
+                <w:sz w:val="20"/>
+                <w:szCs w:val="20"/>
+              </w:rPr>
+              <w:t>.</w:t>
+            </w:r>
+          </w:p>
+        </w:tc>
+        <w:tc>
+          <w:tcPr>
+            <w:tcW w:w="1921" w:type="dxa"/>
+          </w:tcPr>
+          <w:p>
+            <w:pPr>
+              <w:rPr>
+                <w:rStyle w:val="selectable"/>
+                <w:rFonts w:eastAsia="Times New Roman"/>
+                <w:sz w:val="20"/>
+                <w:szCs w:val="20"/>
+              </w:rPr>
+            </w:pPr>
+            <w:r>
+              <w:rPr>
+                <w:rStyle w:val="selectable"/>
+                <w:rFonts w:eastAsia="Times New Roman"/>
+                <w:sz w:val="20"/>
+                <w:szCs w:val="20"/>
+              </w:rPr>
+              <w:t>Optional Header Data Directories</w:t>
+            </w:r>
+          </w:p>
+        </w:tc>
+        <w:tc>
+          <w:tcPr>
+            <w:tcW w:w="1845" w:type="dxa"/>
+          </w:tcPr>
+          <w:p>
+            <w:pPr>
+              <w:rPr>
+                <w:rStyle w:val="selectable"/>
+                <w:rFonts w:eastAsia="Times New Roman"/>
+                <w:sz w:val="20"/>
+                <w:szCs w:val="20"/>
+              </w:rPr>
+            </w:pPr>
+            <w:r>
+              <w:rPr>
+                <w:rStyle w:val="selectable"/>
+                <w:rFonts w:eastAsia="Times New Roman"/>
+                <w:sz w:val="20"/>
+                <w:szCs w:val="20"/>
+              </w:rPr>
+              <w:t>192/208</w:t>
+            </w:r>
+          </w:p>
+        </w:tc>
+        <w:tc>
+          <w:tcPr>
+            <w:tcW w:w="1305" w:type="dxa"/>
+          </w:tcPr>
+          <w:p>
+            <w:pPr>
+              <w:rPr>
+                <w:rStyle w:val="selectable"/>
+                <w:rFonts w:eastAsia="Times New Roman"/>
+                <w:sz w:val="20"/>
+                <w:szCs w:val="20"/>
+              </w:rPr>
+            </w:pPr>
+            <w:r>
+              <w:rPr>
+                <w:rStyle w:val="selectable"/>
+                <w:rFonts w:eastAsia="Times New Roman"/>
+                <w:sz w:val="20"/>
+                <w:szCs w:val="20"/>
+              </w:rPr>
+              <w:t>8</w:t>
+            </w:r>
+          </w:p>
+        </w:tc>
+      </w:tr>
+      <w:tr>
+        <w:tc>
+          <w:tcPr>
+            <w:tcW w:w="2069" w:type="dxa"/>
+          </w:tcPr>
+          <w:p>
+            <w:pPr>
+              <w:rPr>
+                <w:rStyle w:val="selectable"/>
+                <w:rFonts w:eastAsia="Times New Roman"/>
+                <w:sz w:val="20"/>
+                <w:szCs w:val="20"/>
+              </w:rPr>
+            </w:pPr>
+            <w:proofErr w:type="spellStart"/>
+            <w:r>
+              <w:rPr>
+                <w:rStyle w:val="selectable"/>
+                <w:rFonts w:eastAsia="Times New Roman"/>
+                <w:sz w:val="20"/>
+                <w:szCs w:val="20"/>
+              </w:rPr>
+              <w:t>ExportSize</w:t>
+            </w:r>
+            <w:proofErr w:type="spellEnd"/>
+          </w:p>
+        </w:tc>
+        <w:tc>
+          <w:tcPr>
+            <w:tcW w:w="1957" w:type="dxa"/>
+          </w:tcPr>
+          <w:p>
+            <w:pPr>
+              <w:rPr>
+                <w:rStyle w:val="selectable"/>
+                <w:rFonts w:eastAsia="Times New Roman"/>
+                <w:sz w:val="20"/>
+                <w:szCs w:val="20"/>
+              </w:rPr>
+            </w:pPr>
+            <w:r>
+              <w:rPr>
+                <w:rStyle w:val="selectable"/>
+                <w:rFonts w:eastAsia="Times New Roman"/>
+                <w:sz w:val="20"/>
+                <w:szCs w:val="20"/>
+              </w:rPr>
+              <w:t>The size of the export table</w:t>
+            </w:r>
+            <w:r>
+              <w:rPr>
+                <w:rStyle w:val="selectable"/>
+                <w:rFonts w:eastAsia="Times New Roman"/>
+                <w:sz w:val="20"/>
+                <w:szCs w:val="20"/>
+              </w:rPr>
+              <w:t>.</w:t>
+            </w:r>
+          </w:p>
+        </w:tc>
+        <w:tc>
+          <w:tcPr>
+            <w:tcW w:w="1921" w:type="dxa"/>
+          </w:tcPr>
+          <w:p>
+            <w:pPr>
+              <w:rPr>
+                <w:rStyle w:val="selectable"/>
+                <w:rFonts w:eastAsia="Times New Roman"/>
+                <w:sz w:val="20"/>
+                <w:szCs w:val="20"/>
+              </w:rPr>
+            </w:pPr>
+            <w:r>
+              <w:rPr>
+                <w:rStyle w:val="selectable"/>
+                <w:rFonts w:eastAsia="Times New Roman"/>
+                <w:sz w:val="20"/>
+                <w:szCs w:val="20"/>
+              </w:rPr>
+              <w:t>Optional Header Data Directories</w:t>
+            </w:r>
+          </w:p>
+        </w:tc>
+        <w:tc>
+          <w:tcPr>
+            <w:tcW w:w="1845" w:type="dxa"/>
+          </w:tcPr>
+          <w:p>
+            <w:pPr>
+              <w:rPr>
+                <w:rStyle w:val="selectable"/>
+                <w:rFonts w:eastAsia="Times New Roman"/>
+                <w:sz w:val="20"/>
+                <w:szCs w:val="20"/>
+              </w:rPr>
+            </w:pPr>
+            <w:r>
+              <w:rPr>
+                <w:rStyle w:val="selectable"/>
+                <w:rFonts w:eastAsia="Times New Roman"/>
+                <w:sz w:val="20"/>
+                <w:szCs w:val="20"/>
+              </w:rPr>
+              <w:t>96/112</w:t>
+            </w:r>
+          </w:p>
+        </w:tc>
+        <w:tc>
+          <w:tcPr>
+            <w:tcW w:w="1305" w:type="dxa"/>
+          </w:tcPr>
+          <w:p>
+            <w:pPr>
+              <w:rPr>
+                <w:rStyle w:val="selectable"/>
+                <w:rFonts w:eastAsia="Times New Roman"/>
+                <w:sz w:val="20"/>
+                <w:szCs w:val="20"/>
+              </w:rPr>
+            </w:pPr>
+            <w:r>
+              <w:rPr>
+                <w:rStyle w:val="selectable"/>
+                <w:rFonts w:eastAsia="Times New Roman"/>
+                <w:sz w:val="20"/>
+                <w:szCs w:val="20"/>
+              </w:rPr>
+              <w:t>8</w:t>
+            </w:r>
+          </w:p>
+        </w:tc>
+      </w:tr>
+      <w:tr>
+        <w:tc>
+          <w:tcPr>
+            <w:tcW w:w="2069" w:type="dxa"/>
+          </w:tcPr>
+          <w:p>
+            <w:pPr>
+              <w:rPr>
+                <w:rStyle w:val="selectable"/>
+                <w:rFonts w:eastAsia="Times New Roman"/>
+                <w:sz w:val="20"/>
+                <w:szCs w:val="20"/>
+              </w:rPr>
+            </w:pPr>
+            <w:proofErr w:type="spellStart"/>
+            <w:r>
+              <w:rPr>
+                <w:rStyle w:val="selectable"/>
+                <w:rFonts w:eastAsia="Times New Roman"/>
+                <w:sz w:val="20"/>
+                <w:szCs w:val="20"/>
+              </w:rPr>
+              <w:t>ResourceSize</w:t>
+            </w:r>
+            <w:proofErr w:type="spellEnd"/>
+          </w:p>
+        </w:tc>
+        <w:tc>
+          <w:tcPr>
+            <w:tcW w:w="1957" w:type="dxa"/>
+          </w:tcPr>
+          <w:p>
+            <w:pPr>
+              <w:rPr>
+                <w:rStyle w:val="selectable"/>
+                <w:rFonts w:eastAsia="Times New Roman"/>
+                <w:sz w:val="20"/>
+                <w:szCs w:val="20"/>
+              </w:rPr>
+            </w:pPr>
+            <w:r>
+              <w:rPr>
+                <w:rStyle w:val="selectable"/>
+                <w:rFonts w:eastAsia="Times New Roman"/>
+                <w:sz w:val="20"/>
+                <w:szCs w:val="20"/>
+              </w:rPr>
+              <w:t>The size of the resource section.</w:t>
+            </w:r>
+          </w:p>
+        </w:tc>
+        <w:tc>
+          <w:tcPr>
+            <w:tcW w:w="1921" w:type="dxa"/>
+          </w:tcPr>
+          <w:p>
+            <w:pPr>
+              <w:rPr>
+                <w:rStyle w:val="selectable"/>
+                <w:rFonts w:eastAsia="Times New Roman"/>
+                <w:sz w:val="20"/>
+                <w:szCs w:val="20"/>
+              </w:rPr>
+            </w:pPr>
+            <w:r>
+              <w:rPr>
+                <w:rStyle w:val="selectable"/>
+                <w:rFonts w:eastAsia="Times New Roman"/>
+                <w:sz w:val="20"/>
+                <w:szCs w:val="20"/>
+              </w:rPr>
+              <w:t>Optional Header Data Directories</w:t>
+            </w:r>
+          </w:p>
+        </w:tc>
+        <w:tc>
+          <w:tcPr>
+            <w:tcW w:w="1845" w:type="dxa"/>
+          </w:tcPr>
+          <w:p>
+            <w:pPr>
+              <w:rPr>
+                <w:rStyle w:val="selectable"/>
+                <w:rFonts w:eastAsia="Times New Roman"/>
+                <w:sz w:val="20"/>
+                <w:szCs w:val="20"/>
+              </w:rPr>
+            </w:pPr>
+            <w:r>
+              <w:rPr>
+                <w:rStyle w:val="selectable"/>
+                <w:rFonts w:eastAsia="Times New Roman"/>
+                <w:sz w:val="20"/>
+                <w:szCs w:val="20"/>
+              </w:rPr>
+              <w:t>112/128</w:t>
+            </w:r>
+          </w:p>
+        </w:tc>
+        <w:tc>
+          <w:tcPr>
+            <w:tcW w:w="1305" w:type="dxa"/>
+          </w:tcPr>
+          <w:p>
+            <w:pPr>
+              <w:rPr>
+                <w:rStyle w:val="selectable"/>
+                <w:rFonts w:eastAsia="Times New Roman"/>
+                <w:sz w:val="20"/>
+                <w:szCs w:val="20"/>
+              </w:rPr>
+            </w:pPr>
+            <w:r>
+              <w:rPr>
+                <w:rStyle w:val="selectable"/>
+                <w:rFonts w:eastAsia="Times New Roman"/>
+                <w:sz w:val="20"/>
+                <w:szCs w:val="20"/>
+              </w:rPr>
+              <w:t>8</w:t>
+            </w:r>
+          </w:p>
+        </w:tc>
+      </w:tr>
+      <w:tr>
+        <w:tc>
+          <w:tcPr>
+            <w:tcW w:w="2069" w:type="dxa"/>
+          </w:tcPr>
+          <w:p>
+            <w:pPr>
+              <w:rPr>
+                <w:rStyle w:val="selectable"/>
+                <w:rFonts w:eastAsia="Times New Roman"/>
+                <w:sz w:val="20"/>
+                <w:szCs w:val="20"/>
+              </w:rPr>
+            </w:pPr>
+            <w:r>
+              <w:rPr>
+                <w:rStyle w:val="selectable"/>
+                <w:rFonts w:eastAsia="Times New Roman"/>
+                <w:sz w:val="20"/>
+                <w:szCs w:val="20"/>
+              </w:rPr>
+              <w:t>VirtualSize2</w:t>
+            </w:r>
+          </w:p>
+        </w:tc>
+        <w:tc>
+          <w:tcPr>
+            <w:tcW w:w="1957" w:type="dxa"/>
+          </w:tcPr>
+          <w:p>
+            <w:pPr>
+              <w:rPr>
+                <w:rStyle w:val="selectable"/>
+                <w:rFonts w:eastAsia="Times New Roman"/>
+                <w:sz w:val="20"/>
+                <w:szCs w:val="20"/>
+              </w:rPr>
+            </w:pPr>
+            <w:r>
+              <w:rPr>
+                <w:rStyle w:val="selectable"/>
+                <w:rFonts w:eastAsia="Times New Roman"/>
+                <w:sz w:val="20"/>
+                <w:szCs w:val="20"/>
+              </w:rPr>
+              <w:t>The size of the second section.</w:t>
+            </w:r>
+          </w:p>
+        </w:tc>
+        <w:tc>
+          <w:tcPr>
+            <w:tcW w:w="1921" w:type="dxa"/>
+          </w:tcPr>
+          <w:p>
+            <w:pPr>
+              <w:rPr>
+                <w:rStyle w:val="selectable"/>
+                <w:rFonts w:eastAsia="Times New Roman"/>
+                <w:sz w:val="20"/>
+                <w:szCs w:val="20"/>
+              </w:rPr>
+            </w:pPr>
+            <w:r>
+              <w:rPr>
+                <w:rStyle w:val="selectable"/>
+                <w:rFonts w:eastAsia="Times New Roman"/>
+                <w:sz w:val="20"/>
+                <w:szCs w:val="20"/>
+              </w:rPr>
+              <w:t>Section Table (Section Headers)</w:t>
+            </w:r>
+          </w:p>
+        </w:tc>
+        <w:tc>
+          <w:tcPr>
+            <w:tcW w:w="1845" w:type="dxa"/>
+          </w:tcPr>
+          <w:p>
+            <w:pPr>
+              <w:rPr>
+                <w:rStyle w:val="selectable"/>
+                <w:rFonts w:eastAsia="Times New Roman"/>
+                <w:sz w:val="20"/>
+                <w:szCs w:val="20"/>
+              </w:rPr>
+            </w:pPr>
+            <w:r>
+              <w:rPr>
+                <w:rStyle w:val="selectable"/>
+                <w:rFonts w:eastAsia="Times New Roman"/>
+                <w:sz w:val="20"/>
+                <w:szCs w:val="20"/>
+              </w:rPr>
+              <w:t>8</w:t>
+            </w:r>
+          </w:p>
+        </w:tc>
+        <w:tc>
+          <w:tcPr>
+            <w:tcW w:w="1305" w:type="dxa"/>
+          </w:tcPr>
+          <w:p>
+            <w:pPr>
+              <w:rPr>
+                <w:rStyle w:val="selectable"/>
+                <w:rFonts w:eastAsia="Times New Roman"/>
+                <w:sz w:val="20"/>
+                <w:szCs w:val="20"/>
+              </w:rPr>
+            </w:pPr>
+            <w:r>
+              <w:rPr>
+                <w:rStyle w:val="selectable"/>
+                <w:rFonts w:eastAsia="Times New Roman"/>
+                <w:sz w:val="20"/>
+                <w:szCs w:val="20"/>
+              </w:rPr>
+              <w:t>4</w:t>
+            </w:r>
+          </w:p>
+        </w:tc>
+      </w:tr>
+      <w:tr>
+        <w:tc>
+          <w:tcPr>
+            <w:tcW w:w="2069" w:type="dxa"/>
+          </w:tcPr>
+          <w:p>
+            <w:pPr>
+              <w:rPr>
+                <w:rStyle w:val="selectable"/>
+                <w:rFonts w:eastAsia="Times New Roman"/>
+                <w:sz w:val="20"/>
+                <w:szCs w:val="20"/>
+              </w:rPr>
+            </w:pPr>
+            <w:proofErr w:type="spellStart"/>
+            <w:r>
+              <w:rPr>
+                <w:rStyle w:val="selectable"/>
+                <w:rFonts w:eastAsia="Times New Roman"/>
+                <w:sz w:val="20"/>
+                <w:szCs w:val="20"/>
+              </w:rPr>
+              <w:t>NumberOfSections</w:t>
+            </w:r>
+            <w:proofErr w:type="spellEnd"/>
+          </w:p>
+        </w:tc>
+        <w:tc>
+          <w:tcPr>
+            <w:tcW w:w="1957" w:type="dxa"/>
+          </w:tcPr>
+          <w:p>
+            <w:pPr>
+              <w:rPr>
+                <w:rStyle w:val="selectable"/>
+                <w:rFonts w:eastAsia="Times New Roman"/>
+                <w:sz w:val="20"/>
+                <w:szCs w:val="20"/>
+              </w:rPr>
+            </w:pPr>
+            <w:r>
+              <w:rPr>
+                <w:rStyle w:val="selectable"/>
+                <w:rFonts w:eastAsia="Times New Roman"/>
+                <w:sz w:val="20"/>
+                <w:szCs w:val="20"/>
+              </w:rPr>
+              <w:t>The number of section headers in the section table.</w:t>
+            </w:r>
+            <w:r>
+              <w:rPr>
+                <w:rStyle w:val="selectable"/>
+                <w:rFonts w:eastAsia="Times New Roman"/>
+                <w:sz w:val="20"/>
+                <w:szCs w:val="20"/>
+              </w:rPr>
+              <w:t xml:space="preserve"> </w:t>
+            </w:r>
+          </w:p>
+        </w:tc>
+        <w:tc>
+          <w:tcPr>
+            <w:tcW w:w="1921" w:type="dxa"/>
+          </w:tcPr>
+          <w:p>
+            <w:pPr>
+              <w:rPr>
+                <w:rStyle w:val="selectable"/>
+                <w:rFonts w:eastAsia="Times New Roman"/>
+                <w:sz w:val="20"/>
+                <w:szCs w:val="20"/>
+              </w:rPr>
+            </w:pPr>
+            <w:r>
+              <w:rPr>
+                <w:rStyle w:val="selectable"/>
+                <w:rFonts w:eastAsia="Times New Roman"/>
+                <w:sz w:val="20"/>
+                <w:szCs w:val="20"/>
+              </w:rPr>
+              <w:t>Section Table (Section Headers)</w:t>
+            </w:r>
+          </w:p>
+        </w:tc>
+        <w:tc>
+          <w:tcPr>
+            <w:tcW w:w="1845" w:type="dxa"/>
+          </w:tcPr>
+          <w:p>
+            <w:pPr>
+              <w:rPr>
+                <w:rStyle w:val="selectable"/>
+                <w:rFonts w:eastAsia="Times New Roman"/>
+                <w:sz w:val="20"/>
+                <w:szCs w:val="20"/>
+              </w:rPr>
+            </w:pPr>
+            <w:r>
+              <w:rPr>
+                <w:rStyle w:val="selectable"/>
+                <w:rFonts w:eastAsia="Times New Roman"/>
+                <w:sz w:val="20"/>
+                <w:szCs w:val="20"/>
+              </w:rPr>
+              <w:t>N/A</w:t>
+            </w:r>
+          </w:p>
+        </w:tc>
+        <w:tc>
+          <w:tcPr>
+            <w:tcW w:w="1305" w:type="dxa"/>
+          </w:tcPr>
+          <w:p>
+            <w:pPr>
+              <w:rPr>
+                <w:rStyle w:val="selectable"/>
+                <w:rFonts w:eastAsia="Times New Roman"/>
+                <w:sz w:val="20"/>
+                <w:szCs w:val="20"/>
+              </w:rPr>
+            </w:pPr>
+            <w:r>
+              <w:rPr>
+                <w:rStyle w:val="selectable"/>
+                <w:rFonts w:eastAsia="Times New Roman"/>
+                <w:sz w:val="20"/>
+                <w:szCs w:val="20"/>
+              </w:rPr>
+              <w:t>N/A</w:t>
+            </w:r>
+          </w:p>
+        </w:tc>
+      </w:tr>
+    </w:tbl>
+    <w:p>
+      <w:pPr>
+        <w:rPr>
+          <w:rStyle w:val="selectable"/>
+          <w:rFonts w:eastAsia="Times New Roman"/>
+        </w:rPr>
+      </w:pPr>
+    </w:p>
+    <w:p>
+      <w:pPr>
+        <w:rPr>
           <w:lang w:val="en-GB"/>
         </w:rPr>
       </w:pPr>
+      <w:r>
+        <w:rPr>
+          <w:lang w:val="en-GB"/>
+        </w:rPr>
+        <w:br w:type="page"/>
+      </w:r>
     </w:p>
     <w:sdt>
       <w:sdtPr>
+        <w:rPr>
+          <w:rFonts w:asciiTheme="minorHAnsi" w:eastAsiaTheme="minorHAnsi" w:hAnsiTheme="minorHAnsi" w:cstheme="minorBidi"/>
+          <w:color w:val="auto"/>
+          <w:sz w:val="24"/>
+          <w:szCs w:val="24"/>
+        </w:rPr>
         <w:id w:val="61912877"/>
         <w:docPartObj>
           <w:docPartGallery w:val="Bibliographies"/>
@@ -174,12 +1574,9 @@
       </w:sdtPr>
       <w:sdtEndPr>
         <w:rPr>
-          <w:rFonts w:asciiTheme="minorHAnsi" w:eastAsiaTheme="minorHAnsi" w:hAnsiTheme="minorHAnsi" w:cstheme="minorBidi"/>
+          <w:rFonts w:ascii="Times New Roman" w:hAnsi="Times New Roman" w:cs="Times New Roman"/>
           <w:b/>
           <w:bCs/>
-          <w:color w:val="auto"/>
-          <w:sz w:val="24"/>
-          <w:szCs w:val="24"/>
         </w:rPr>
       </w:sdtEndPr>
       <w:sdtContent>
@@ -194,42 +1591,175 @@
         <w:p>
           <w:pPr>
             <w:rPr>
-              <w:rFonts w:ascii="Times New Roman" w:eastAsia="Times New Roman" w:hAnsi="Times New Roman" w:cs="Times New Roman"/>
+              <w:rFonts w:eastAsia="Times New Roman"/>
             </w:rPr>
           </w:pPr>
           <w:r>
             <w:rPr>
-              <w:rFonts w:ascii="Times New Roman" w:eastAsia="Times New Roman" w:hAnsi="Times New Roman" w:cs="Times New Roman"/>
+              <w:rFonts w:eastAsia="Times New Roman"/>
             </w:rPr>
-            <w:t>[</w:t>
-          </w:r>
-          <w:proofErr w:type="gramStart"/>
-          <w:r>
-            <w:rPr>
-              <w:rFonts w:ascii="Times New Roman" w:eastAsia="Times New Roman" w:hAnsi="Times New Roman" w:cs="Times New Roman"/>
-            </w:rPr>
-            <w:t>1]K.</w:t>
-          </w:r>
-          <w:proofErr w:type="gramEnd"/>
-          <w:r>
-            <w:rPr>
-              <w:rFonts w:ascii="Times New Roman" w:eastAsia="Times New Roman" w:hAnsi="Times New Roman" w:cs="Times New Roman"/>
-            </w:rPr>
-            <w:t xml:space="preserve"> Murphy, </w:t>
+            <w:t xml:space="preserve">[1] </w:t>
           </w:r>
           <w:r>
             <w:rPr>
-              <w:rFonts w:ascii="Times New Roman" w:eastAsia="Times New Roman" w:hAnsi="Times New Roman" w:cs="Times New Roman"/>
+              <w:rFonts w:eastAsia="Times New Roman"/>
+            </w:rPr>
+            <w:t xml:space="preserve">K. P. Murphy, </w:t>
+          </w:r>
+          <w:r>
+            <w:rPr>
+              <w:rFonts w:eastAsia="Times New Roman"/>
               <w:i/>
               <w:iCs/>
             </w:rPr>
-            <w:t>Machine learning</w:t>
+            <w:t>Machine Learning: A Probabilistic Perspective</w:t>
           </w:r>
           <w:r>
             <w:rPr>
-              <w:rFonts w:ascii="Times New Roman" w:eastAsia="Times New Roman" w:hAnsi="Times New Roman" w:cs="Times New Roman"/>
+              <w:rFonts w:eastAsia="Times New Roman"/>
             </w:rPr>
-            <w:t>. Cambridge, Mass.: MIT Press, 2012.</w:t>
+            <w:t>. Cambridge, MA: MIT Press, 2012.</w:t>
+          </w:r>
+        </w:p>
+        <w:p>
+          <w:pPr>
+            <w:rPr>
+              <w:rFonts w:eastAsia="Times New Roman"/>
+            </w:rPr>
+          </w:pPr>
+          <w:r>
+            <w:rPr>
+              <w:rFonts w:eastAsia="Times New Roman"/>
+            </w:rPr>
+            <w:t xml:space="preserve">[2] </w:t>
+          </w:r>
+          <w:r>
+            <w:rPr>
+              <w:rFonts w:eastAsia="Times New Roman"/>
+            </w:rPr>
+            <w:t xml:space="preserve">K. Raman, “Selecting Features to Classify Malware,” </w:t>
+          </w:r>
+          <w:r>
+            <w:rPr>
+              <w:rFonts w:eastAsia="Times New Roman"/>
+              <w:i/>
+              <w:iCs/>
+            </w:rPr>
+            <w:t>InfoSec Southwest 2012</w:t>
+          </w:r>
+          <w:r>
+            <w:rPr>
+              <w:rFonts w:eastAsia="Times New Roman"/>
+            </w:rPr>
+            <w:t>, pp. 1–5, 2012.</w:t>
+          </w:r>
+        </w:p>
+        <w:p>
+          <w:pPr>
+            <w:rPr>
+              <w:rFonts w:eastAsia="Times New Roman"/>
+            </w:rPr>
+          </w:pPr>
+          <w:r>
+            <w:rPr>
+              <w:rFonts w:eastAsia="Times New Roman"/>
+            </w:rPr>
+            <w:t xml:space="preserve">[3] </w:t>
+          </w:r>
+          <w:r>
+            <w:rPr>
+              <w:rFonts w:eastAsia="Times New Roman"/>
+            </w:rPr>
+            <w:t xml:space="preserve">M. </w:t>
+          </w:r>
+          <w:proofErr w:type="spellStart"/>
+          <w:r>
+            <w:rPr>
+              <w:rFonts w:eastAsia="Times New Roman"/>
+            </w:rPr>
+            <w:t>Zubair</w:t>
+          </w:r>
+          <w:proofErr w:type="spellEnd"/>
+          <w:r>
+            <w:rPr>
+              <w:rFonts w:eastAsia="Times New Roman"/>
+            </w:rPr>
+            <w:t xml:space="preserve"> </w:t>
+          </w:r>
+          <w:proofErr w:type="spellStart"/>
+          <w:r>
+            <w:rPr>
+              <w:rFonts w:eastAsia="Times New Roman"/>
+            </w:rPr>
+            <w:t>Shafiq</w:t>
+          </w:r>
+          <w:proofErr w:type="spellEnd"/>
+          <w:r>
+            <w:rPr>
+              <w:rFonts w:eastAsia="Times New Roman"/>
+            </w:rPr>
+            <w:t xml:space="preserve">, S. </w:t>
+          </w:r>
+          <w:proofErr w:type="spellStart"/>
+          <w:r>
+            <w:rPr>
+              <w:rFonts w:eastAsia="Times New Roman"/>
+            </w:rPr>
+            <w:t>Momina</w:t>
+          </w:r>
+          <w:proofErr w:type="spellEnd"/>
+          <w:r>
+            <w:rPr>
+              <w:rFonts w:eastAsia="Times New Roman"/>
+            </w:rPr>
+            <w:t xml:space="preserve"> </w:t>
+          </w:r>
+          <w:proofErr w:type="spellStart"/>
+          <w:r>
+            <w:rPr>
+              <w:rFonts w:eastAsia="Times New Roman"/>
+            </w:rPr>
+            <w:t>Tabish</w:t>
+          </w:r>
+          <w:proofErr w:type="spellEnd"/>
+          <w:r>
+            <w:rPr>
+              <w:rFonts w:eastAsia="Times New Roman"/>
+            </w:rPr>
+            <w:t xml:space="preserve">, F. Mirza, and M. Farooq, “‘PE-Miner: Mining Structural Information to Detect Malicious Executables in </w:t>
+          </w:r>
+          <w:proofErr w:type="spellStart"/>
+          <w:r>
+            <w:rPr>
+              <w:rFonts w:eastAsia="Times New Roman"/>
+            </w:rPr>
+            <w:t>Realtime</w:t>
+          </w:r>
+          <w:proofErr w:type="spellEnd"/>
+          <w:r>
+            <w:rPr>
+              <w:rFonts w:eastAsia="Times New Roman"/>
+            </w:rPr>
+            <w:t>’ in Recent Advances in Intrusion Detection,” Springer Science + Business Media, 2009, pp. 121–141.</w:t>
+          </w:r>
+        </w:p>
+        <w:p>
+          <w:pPr>
+            <w:rPr>
+              <w:rFonts w:eastAsia="Times New Roman"/>
+            </w:rPr>
+          </w:pPr>
+          <w:r>
+            <w:rPr>
+              <w:rFonts w:eastAsia="Times New Roman"/>
+            </w:rPr>
+            <w:t xml:space="preserve">[4] </w:t>
+          </w:r>
+          <w:r>
+            <w:rPr>
+              <w:rFonts w:eastAsia="Times New Roman"/>
+            </w:rPr>
+            <w:t>“Microsoft Portable Executable and Common Object File Format Specification,” 2015. [Online]. Available: http://download.microsoft.com/download/9/c/5/9c5b2167-8017-4bae-9fde-d599bac8184a/pecoff_v83.docx.</w:t>
           </w:r>
         </w:p>
         <w:p/>
@@ -238,7 +1768,7 @@
     <w:p>
       <w:pPr>
         <w:rPr>
-          <w:rFonts w:ascii="Times New Roman" w:eastAsia="Times New Roman" w:hAnsi="Times New Roman" w:cs="Times New Roman"/>
+          <w:rFonts w:eastAsia="Times New Roman"/>
         </w:rPr>
       </w:pPr>
     </w:p>
@@ -257,6 +1787,103 @@
     </w:sectPr>
   </w:body>
 </w:document>
+</file>
+
+<file path=word/numbering.xml><?xml version="1.0" encoding="utf-8"?>
+<w:numbering xmlns:wpc="http://schemas.microsoft.com/office/word/2010/wordprocessingCanvas" xmlns:mo="http://schemas.microsoft.com/office/mac/office/2008/main" xmlns:mc="http://schemas.openxmlformats.org/markup-compatibility/2006" xmlns:mv="urn:schemas-microsoft-com:mac:vml" xmlns:o="urn:schemas-microsoft-com:office:office" xmlns:r="http://schemas.openxmlformats.org/officeDocument/2006/relationships" xmlns:m="http://schemas.openxmlformats.org/officeDocument/2006/math" xmlns:v="urn:schemas-microsoft-com:vml" xmlns:wp14="http://schemas.microsoft.com/office/word/2010/wordprocessingDrawing" xmlns:wp="http://schemas.openxmlformats.org/drawingml/2006/wordprocessingDrawing" xmlns:w10="urn:schemas-microsoft-com:office:word" xmlns:w="http://schemas.openxmlformats.org/wordprocessingml/2006/main" xmlns:w14="http://schemas.microsoft.com/office/word/2010/wordml" xmlns:w15="http://schemas.microsoft.com/office/word/2012/wordml" xmlns:wpg="http://schemas.microsoft.com/office/word/2010/wordprocessingGroup" xmlns:wpi="http://schemas.microsoft.com/office/word/2010/wordprocessingInk" xmlns:wne="http://schemas.microsoft.com/office/word/2006/wordml" xmlns:wps="http://schemas.microsoft.com/office/word/2010/wordprocessingShape" mc:Ignorable="w14 w15 wp14">
+  <w:abstractNum w:abstractNumId="0">
+    <w:nsid w:val="3E6D23D6"/>
+    <w:multiLevelType w:val="hybridMultilevel"/>
+    <w:tmpl w:val="810AF0FA"/>
+    <w:lvl w:ilvl="0" w:tplc="04090011">
+      <w:start w:val="1"/>
+      <w:numFmt w:val="decimal"/>
+      <w:lvlText w:val="%1)"/>
+      <w:lvlJc w:val="left"/>
+      <w:pPr>
+        <w:ind w:left="720" w:hanging="360"/>
+      </w:pPr>
+      <w:rPr>
+        <w:rFonts w:hint="default"/>
+      </w:rPr>
+    </w:lvl>
+    <w:lvl w:ilvl="1" w:tplc="04090019" w:tentative="1">
+      <w:start w:val="1"/>
+      <w:numFmt w:val="lowerLetter"/>
+      <w:lvlText w:val="%2."/>
+      <w:lvlJc w:val="left"/>
+      <w:pPr>
+        <w:ind w:left="1440" w:hanging="360"/>
+      </w:pPr>
+    </w:lvl>
+    <w:lvl w:ilvl="2" w:tplc="0409001B" w:tentative="1">
+      <w:start w:val="1"/>
+      <w:numFmt w:val="lowerRoman"/>
+      <w:lvlText w:val="%3."/>
+      <w:lvlJc w:val="right"/>
+      <w:pPr>
+        <w:ind w:left="2160" w:hanging="180"/>
+      </w:pPr>
+    </w:lvl>
+    <w:lvl w:ilvl="3" w:tplc="0409000F" w:tentative="1">
+      <w:start w:val="1"/>
+      <w:numFmt w:val="decimal"/>
+      <w:lvlText w:val="%4."/>
+      <w:lvlJc w:val="left"/>
+      <w:pPr>
+        <w:ind w:left="2880" w:hanging="360"/>
+      </w:pPr>
+    </w:lvl>
+    <w:lvl w:ilvl="4" w:tplc="04090019" w:tentative="1">
+      <w:start w:val="1"/>
+      <w:numFmt w:val="lowerLetter"/>
+      <w:lvlText w:val="%5."/>
+      <w:lvlJc w:val="left"/>
+      <w:pPr>
+        <w:ind w:left="3600" w:hanging="360"/>
+      </w:pPr>
+    </w:lvl>
+    <w:lvl w:ilvl="5" w:tplc="0409001B" w:tentative="1">
+      <w:start w:val="1"/>
+      <w:numFmt w:val="lowerRoman"/>
+      <w:lvlText w:val="%6."/>
+      <w:lvlJc w:val="right"/>
+      <w:pPr>
+        <w:ind w:left="4320" w:hanging="180"/>
+      </w:pPr>
+    </w:lvl>
+    <w:lvl w:ilvl="6" w:tplc="0409000F" w:tentative="1">
+      <w:start w:val="1"/>
+      <w:numFmt w:val="decimal"/>
+      <w:lvlText w:val="%7."/>
+      <w:lvlJc w:val="left"/>
+      <w:pPr>
+        <w:ind w:left="5040" w:hanging="360"/>
+      </w:pPr>
+    </w:lvl>
+    <w:lvl w:ilvl="7" w:tplc="04090019" w:tentative="1">
+      <w:start w:val="1"/>
+      <w:numFmt w:val="lowerLetter"/>
+      <w:lvlText w:val="%8."/>
+      <w:lvlJc w:val="left"/>
+      <w:pPr>
+        <w:ind w:left="5760" w:hanging="360"/>
+      </w:pPr>
+    </w:lvl>
+    <w:lvl w:ilvl="8" w:tplc="0409001B" w:tentative="1">
+      <w:start w:val="1"/>
+      <w:numFmt w:val="lowerRoman"/>
+      <w:lvlText w:val="%9."/>
+      <w:lvlJc w:val="right"/>
+      <w:pPr>
+        <w:ind w:left="6480" w:hanging="180"/>
+      </w:pPr>
+    </w:lvl>
+  </w:abstractNum>
+  <w:num w:numId="1">
+    <w:abstractNumId w:val="0"/>
+  </w:num>
+</w:numbering>
 </file>
 
 <file path=word/styles.xml><?xml version="1.0" encoding="utf-8"?>
@@ -659,6 +2286,10 @@
   <w:style w:type="paragraph" w:default="1" w:styleId="Normal">
     <w:name w:val="Normal"/>
     <w:qFormat/>
+    <w:rsid w:val="002C2513"/>
+    <w:rPr>
+      <w:rFonts w:ascii="Times New Roman" w:hAnsi="Times New Roman" w:cs="Times New Roman"/>
+    </w:rPr>
   </w:style>
   <w:style w:type="paragraph" w:styleId="Heading1">
     <w:name w:val="heading 1"/>
@@ -681,10 +2312,31 @@
       <w:szCs w:val="32"/>
     </w:rPr>
   </w:style>
+  <w:style w:type="paragraph" w:styleId="Heading2">
+    <w:name w:val="heading 2"/>
+    <w:basedOn w:val="Normal"/>
+    <w:next w:val="Normal"/>
+    <w:link w:val="Heading2Char"/>
+    <w:uiPriority w:val="9"/>
+    <w:unhideWhenUsed/>
+    <w:qFormat/>
+    <w:rsid w:val="002C2513"/>
+    <w:pPr>
+      <w:keepNext/>
+      <w:keepLines/>
+      <w:spacing w:before="40"/>
+      <w:outlineLvl w:val="1"/>
+    </w:pPr>
+    <w:rPr>
+      <w:rFonts w:asciiTheme="majorHAnsi" w:eastAsiaTheme="majorEastAsia" w:hAnsiTheme="majorHAnsi" w:cstheme="majorBidi"/>
+      <w:color w:val="2E74B5" w:themeColor="accent1" w:themeShade="BF"/>
+      <w:sz w:val="26"/>
+      <w:szCs w:val="26"/>
+    </w:rPr>
+  </w:style>
   <w:style w:type="character" w:default="1" w:styleId="DefaultParagraphFont">
     <w:name w:val="Default Paragraph Font"/>
     <w:uiPriority w:val="1"/>
-    <w:semiHidden/>
     <w:unhideWhenUsed/>
   </w:style>
   <w:style w:type="table" w:default="1" w:styleId="TableNormal">
@@ -725,6 +2377,79 @@
     <w:name w:val="selectable"/>
     <w:basedOn w:val="DefaultParagraphFont"/>
     <w:rsid w:val="00151980"/>
+  </w:style>
+  <w:style w:type="paragraph" w:styleId="NormalWeb">
+    <w:name w:val="Normal (Web)"/>
+    <w:basedOn w:val="Normal"/>
+    <w:uiPriority w:val="99"/>
+    <w:unhideWhenUsed/>
+    <w:rsid w:val="00196565"/>
+    <w:pPr>
+      <w:spacing w:before="100" w:beforeAutospacing="1" w:after="100" w:afterAutospacing="1"/>
+    </w:pPr>
+  </w:style>
+  <w:style w:type="character" w:styleId="Hyperlink">
+    <w:name w:val="Hyperlink"/>
+    <w:basedOn w:val="DefaultParagraphFont"/>
+    <w:uiPriority w:val="99"/>
+    <w:unhideWhenUsed/>
+    <w:rsid w:val="00196565"/>
+    <w:rPr>
+      <w:color w:val="0563C1" w:themeColor="hyperlink"/>
+      <w:u w:val="single"/>
+    </w:rPr>
+  </w:style>
+  <w:style w:type="character" w:customStyle="1" w:styleId="apple-converted-space">
+    <w:name w:val="apple-converted-space"/>
+    <w:basedOn w:val="DefaultParagraphFont"/>
+    <w:rsid w:val="00B27116"/>
+  </w:style>
+  <w:style w:type="character" w:customStyle="1" w:styleId="Heading2Char">
+    <w:name w:val="Heading 2 Char"/>
+    <w:basedOn w:val="DefaultParagraphFont"/>
+    <w:link w:val="Heading2"/>
+    <w:uiPriority w:val="9"/>
+    <w:rsid w:val="002C2513"/>
+    <w:rPr>
+      <w:rFonts w:asciiTheme="majorHAnsi" w:eastAsiaTheme="majorEastAsia" w:hAnsiTheme="majorHAnsi" w:cstheme="majorBidi"/>
+      <w:color w:val="2E74B5" w:themeColor="accent1" w:themeShade="BF"/>
+      <w:sz w:val="26"/>
+      <w:szCs w:val="26"/>
+    </w:rPr>
+  </w:style>
+  <w:style w:type="paragraph" w:styleId="ListParagraph">
+    <w:name w:val="List Paragraph"/>
+    <w:basedOn w:val="Normal"/>
+    <w:uiPriority w:val="34"/>
+    <w:qFormat/>
+    <w:rsid w:val="00001AF5"/>
+    <w:pPr>
+      <w:ind w:left="720"/>
+      <w:contextualSpacing/>
+    </w:pPr>
+  </w:style>
+  <w:style w:type="table" w:styleId="TableGrid">
+    <w:name w:val="Table Grid"/>
+    <w:basedOn w:val="TableNormal"/>
+    <w:uiPriority w:val="39"/>
+    <w:rsid w:val="00001AF5"/>
+    <w:tblPr>
+      <w:tblInd w:w="0" w:type="dxa"/>
+      <w:tblBorders>
+        <w:top w:val="single" w:sz="4" w:space="0" w:color="auto"/>
+        <w:left w:val="single" w:sz="4" w:space="0" w:color="auto"/>
+        <w:bottom w:val="single" w:sz="4" w:space="0" w:color="auto"/>
+        <w:right w:val="single" w:sz="4" w:space="0" w:color="auto"/>
+        <w:insideH w:val="single" w:sz="4" w:space="0" w:color="auto"/>
+        <w:insideV w:val="single" w:sz="4" w:space="0" w:color="auto"/>
+      </w:tblBorders>
+      <w:tblCellMar>
+        <w:top w:w="0" w:type="dxa"/>
+        <w:left w:w="108" w:type="dxa"/>
+        <w:bottom w:w="0" w:type="dxa"/>
+        <w:right w:w="108" w:type="dxa"/>
+      </w:tblCellMar>
+    </w:tblPr>
   </w:style>
 </w:styles>
 </file>
@@ -995,7 +2720,7 @@
 </file>
 
 <file path=customXml/itemProps1.xml><?xml version="1.0" encoding="utf-8"?>
-<ds:datastoreItem xmlns:ds="http://schemas.openxmlformats.org/officeDocument/2006/customXml" ds:itemID="{4D454C15-A60F-5C49-A659-020B7100966F}">
+<ds:datastoreItem xmlns:ds="http://schemas.openxmlformats.org/officeDocument/2006/customXml" ds:itemID="{544DDEE7-D973-EA47-AB88-E6EFACD3D45D}">
   <ds:schemaRefs>
     <ds:schemaRef ds:uri="http://schemas.openxmlformats.org/officeDocument/2006/bibliography"/>
   </ds:schemaRefs>

</xml_diff>

<commit_message>
Updated Feature extraction UI - more complete UI to be added later today
</commit_message>
<xml_diff>
--- a/Docs/Feature Selection.docx
+++ b/Docs/Feature Selection.docx
@@ -40,82 +40,84 @@
         <w:rPr>
           <w:lang w:val="en-GB"/>
         </w:rPr>
-        <w:t>,</w:t>
+        <w:t xml:space="preserve"> </w:t>
       </w:r>
       <w:r>
         <w:rPr>
           <w:lang w:val="en-GB"/>
         </w:rPr>
-        <w:t xml:space="preserve"> in fact</w:t>
+        <w:t>result in reduced accuracy.</w:t>
       </w:r>
       <w:r>
         <w:rPr>
           <w:lang w:val="en-GB"/>
         </w:rPr>
-        <w:t>,</w:t>
+        <w:t xml:space="preserve"> To increase the accuracy of our solution we will be carrying out dimensionality reduction</w:t>
       </w:r>
       <w:r>
         <w:rPr>
           <w:lang w:val="en-GB"/>
         </w:rPr>
-        <w:t xml:space="preserve"> result in reduced accuracy.</w:t>
+        <w:t xml:space="preserve"> [1</w:t>
       </w:r>
       <w:r>
         <w:rPr>
           <w:lang w:val="en-GB"/>
         </w:rPr>
-        <w:t xml:space="preserve"> To increase the accuracy of our solution we will be carrying out dimensionality reduction</w:t>
+        <w:t>]</w:t>
       </w:r>
       <w:r>
         <w:rPr>
           <w:lang w:val="en-GB"/>
         </w:rPr>
-        <w:t xml:space="preserve"> [1</w:t>
+        <w:t xml:space="preserve"> via data mining</w:t>
+      </w:r>
+      <w:r>
+        <w:rPr>
+          <w:rStyle w:val="selectable"/>
+          <w:rFonts w:eastAsia="Times New Roman"/>
+        </w:rPr>
+        <w:t>.</w:t>
+      </w:r>
+      <w:r>
+        <w:rPr>
+          <w:rStyle w:val="selectable"/>
+          <w:rFonts w:eastAsia="Times New Roman"/>
+        </w:rPr>
+        <w:t xml:space="preserve"> This will result in a lower dimensional </w:t>
       </w:r>
       <w:r>
         <w:rPr>
           <w:lang w:val="en-GB"/>
         </w:rPr>
+        <w:t>[1</w:t>
+      </w:r>
+      <w:r>
+        <w:rPr>
+          <w:lang w:val="en-GB"/>
+        </w:rPr>
         <w:t>]</w:t>
       </w:r>
       <w:r>
         <w:rPr>
-          <w:lang w:val="en-GB"/>
-        </w:rPr>
-        <w:t xml:space="preserve"> via data mining</w:t>
-      </w:r>
-      <w:r>
-        <w:rPr>
-          <w:rStyle w:val="selectable"/>
-          <w:rFonts w:eastAsia="Times New Roman"/>
-        </w:rPr>
-        <w:t>.</w:t>
-      </w:r>
-      <w:r>
-        <w:rPr>
-          <w:rStyle w:val="selectable"/>
-          <w:rFonts w:eastAsia="Times New Roman"/>
-        </w:rPr>
-        <w:t xml:space="preserve"> This will result in a lower dimensional </w:t>
-      </w:r>
-      <w:r>
-        <w:rPr>
-          <w:lang w:val="en-GB"/>
-        </w:rPr>
-        <w:t>[1</w:t>
-      </w:r>
-      <w:r>
-        <w:rPr>
-          <w:lang w:val="en-GB"/>
-        </w:rPr>
-        <w:t>]</w:t>
-      </w:r>
-      <w:r>
-        <w:rPr>
-          <w:rStyle w:val="selectable"/>
-          <w:rFonts w:eastAsia="Times New Roman"/>
-        </w:rPr>
-        <w:t xml:space="preserve"> dataset which will contribute to performance improvements when processing the data, as well as the aforementioned accuracy increase. </w:t>
+          <w:rStyle w:val="selectable"/>
+          <w:rFonts w:eastAsia="Times New Roman"/>
+        </w:rPr>
+        <w:t xml:space="preserve"> dataset which will contribute to performance improvements when processing the data</w:t>
+      </w:r>
+      <w:r>
+        <w:rPr>
+          <w:rStyle w:val="selectable"/>
+          <w:rFonts w:eastAsia="Times New Roman"/>
+        </w:rPr>
+        <w:t>, while still preserving the essence of the initial dataset [1].</w:t>
+      </w:r>
+      <w:r>
+        <w:rPr>
+          <w:rStyle w:val="selectable"/>
+          <w:rFonts w:eastAsia="Times New Roman"/>
+        </w:rPr>
+        <w:t xml:space="preserve"> </w:t>
       </w:r>
     </w:p>
     <w:p>
@@ -221,7 +223,98 @@
           <w:rStyle w:val="selectable"/>
           <w:rFonts w:eastAsia="Times New Roman"/>
         </w:rPr>
-        <w:t xml:space="preserve"> et al. are marginally better with an average of 99% true positive rate and a 0.5% false positive rate. This increased accuracy was achieved by mining 189 features from the initial dataset</w:t>
+        <w:t xml:space="preserve"> et al. are marginally better </w:t>
+      </w:r>
+      <w:r>
+        <w:rPr>
+          <w:rStyle w:val="selectable"/>
+          <w:rFonts w:eastAsia="Times New Roman"/>
+        </w:rPr>
+        <w:t xml:space="preserve">with regard to true positive </w:t>
+      </w:r>
+      <w:r>
+        <w:rPr>
+          <w:rStyle w:val="selectable"/>
+          <w:rFonts w:eastAsia="Times New Roman"/>
+        </w:rPr>
+        <w:t>rate</w:t>
+      </w:r>
+      <w:r>
+        <w:rPr>
+          <w:rStyle w:val="selectable"/>
+          <w:rFonts w:eastAsia="Times New Roman"/>
+        </w:rPr>
+        <w:t xml:space="preserve">, </w:t>
+      </w:r>
+      <w:r>
+        <w:rPr>
+          <w:rStyle w:val="selectable"/>
+          <w:rFonts w:eastAsia="Times New Roman"/>
+        </w:rPr>
+        <w:t>averaging</w:t>
+      </w:r>
+      <w:r>
+        <w:rPr>
+          <w:rStyle w:val="selectable"/>
+          <w:rFonts w:eastAsia="Times New Roman"/>
+        </w:rPr>
+        <w:t xml:space="preserve"> 99% </w:t>
+      </w:r>
+      <w:r>
+        <w:rPr>
+          <w:rStyle w:val="selectable"/>
+          <w:rFonts w:eastAsia="Times New Roman"/>
+        </w:rPr>
+        <w:t>but a</w:t>
+      </w:r>
+      <w:r>
+        <w:rPr>
+          <w:rStyle w:val="selectable"/>
+          <w:rFonts w:eastAsia="Times New Roman"/>
+        </w:rPr>
+        <w:t>re</w:t>
+      </w:r>
+      <w:r>
+        <w:rPr>
+          <w:rStyle w:val="selectable"/>
+          <w:rFonts w:eastAsia="Times New Roman"/>
+        </w:rPr>
+        <w:t xml:space="preserve"> significantly better</w:t>
+      </w:r>
+      <w:r>
+        <w:rPr>
+          <w:rStyle w:val="selectable"/>
+          <w:rFonts w:eastAsia="Times New Roman"/>
+        </w:rPr>
+        <w:t xml:space="preserve"> with regard to</w:t>
+      </w:r>
+      <w:r>
+        <w:rPr>
+          <w:rStyle w:val="selectable"/>
+          <w:rFonts w:eastAsia="Times New Roman"/>
+        </w:rPr>
+        <w:t xml:space="preserve"> </w:t>
+      </w:r>
+      <w:r>
+        <w:rPr>
+          <w:rStyle w:val="selectable"/>
+          <w:rFonts w:eastAsia="Times New Roman"/>
+        </w:rPr>
+        <w:t>false positive rate</w:t>
+      </w:r>
+      <w:r>
+        <w:rPr>
+          <w:rStyle w:val="selectable"/>
+          <w:rFonts w:eastAsia="Times New Roman"/>
+        </w:rPr>
+        <w:t xml:space="preserve"> at</w:t>
+      </w:r>
+      <w:r>
+        <w:rPr>
+          <w:rStyle w:val="selectable"/>
+          <w:rFonts w:eastAsia="Times New Roman"/>
+        </w:rPr>
+        <w:t xml:space="preserve"> 0.5%. This increased accuracy was achieved by mining 189 features from the initial dataset</w:t>
       </w:r>
       <w:r>
         <w:rPr>
@@ -286,6 +379,13 @@
           <w:rStyle w:val="selectable"/>
           <w:rFonts w:eastAsia="Times New Roman"/>
         </w:rPr>
+        <w:t>,</w:t>
+      </w:r>
+      <w:r>
+        <w:rPr>
+          <w:rStyle w:val="selectable"/>
+          <w:rFonts w:eastAsia="Times New Roman"/>
+        </w:rPr>
         <w:t xml:space="preserve"> </w:t>
       </w:r>
       <w:r>
@@ -358,7 +458,23 @@
           <w:rStyle w:val="selectable"/>
           <w:rFonts w:eastAsia="Times New Roman"/>
         </w:rPr>
-        <w:t xml:space="preserve">Raman the following 7 features are the most accurate, independent, indicators of whether a file is </w:t>
+        <w:t>Raman the following 7 features are the most accurate, independent, indicators of whether a fil</w:t>
+      </w:r>
+      <w:r>
+        <w:rPr>
+          <w:rStyle w:val="selectable"/>
+          <w:rFonts w:eastAsia="Times New Roman"/>
+        </w:rPr>
+        <w:t xml:space="preserve"> </w:t>
+      </w:r>
+      <w:bookmarkStart w:id="0" w:name="_GoBack"/>
+      <w:bookmarkEnd w:id="0"/>
+      <w:r>
+        <w:rPr>
+          <w:rStyle w:val="selectable"/>
+          <w:rFonts w:eastAsia="Times New Roman"/>
+        </w:rPr>
+        <w:t xml:space="preserve">e is </w:t>
       </w:r>
       <w:r>
         <w:rPr>
@@ -402,15 +518,15 @@
     <w:tbl>
       <w:tblPr>
         <w:tblStyle w:val="TableGrid"/>
-        <w:tblW w:w="9097" w:type="dxa"/>
+        <w:tblW w:w="8926" w:type="dxa"/>
         <w:tblLook w:val="04A0" w:firstRow="1" w:lastRow="0" w:firstColumn="1" w:lastColumn="0" w:noHBand="0" w:noVBand="1"/>
       </w:tblPr>
       <w:tblGrid>
-        <w:gridCol w:w="2069"/>
-        <w:gridCol w:w="2888"/>
-        <w:gridCol w:w="1883"/>
-        <w:gridCol w:w="1377"/>
-        <w:gridCol w:w="880"/>
+        <w:gridCol w:w="1737"/>
+        <w:gridCol w:w="3241"/>
+        <w:gridCol w:w="1821"/>
+        <w:gridCol w:w="1362"/>
+        <w:gridCol w:w="765"/>
       </w:tblGrid>
       <w:tr>
         <w:trPr>
@@ -418,7 +534,7 @@
         </w:trPr>
         <w:tc>
           <w:tcPr>
-            <w:tcW w:w="2069" w:type="dxa"/>
+            <w:tcW w:w="1737" w:type="dxa"/>
           </w:tcPr>
           <w:p>
             <w:pPr>
@@ -444,7 +560,7 @@
         </w:tc>
         <w:tc>
           <w:tcPr>
-            <w:tcW w:w="2888" w:type="dxa"/>
+            <w:tcW w:w="3241" w:type="dxa"/>
           </w:tcPr>
           <w:p>
             <w:pPr>
@@ -470,7 +586,7 @@
         </w:tc>
         <w:tc>
           <w:tcPr>
-            <w:tcW w:w="1883" w:type="dxa"/>
+            <w:tcW w:w="1821" w:type="dxa"/>
           </w:tcPr>
           <w:p>
             <w:pPr>
@@ -496,7 +612,7 @@
         </w:tc>
         <w:tc>
           <w:tcPr>
-            <w:tcW w:w="1377" w:type="dxa"/>
+            <w:tcW w:w="1362" w:type="dxa"/>
           </w:tcPr>
           <w:p>
             <w:pPr>
@@ -532,7 +648,7 @@
         </w:tc>
         <w:tc>
           <w:tcPr>
-            <w:tcW w:w="880" w:type="dxa"/>
+            <w:tcW w:w="765" w:type="dxa"/>
           </w:tcPr>
           <w:p>
             <w:pPr>
@@ -590,7 +706,7 @@
       <w:tr>
         <w:tc>
           <w:tcPr>
-            <w:tcW w:w="2069" w:type="dxa"/>
+            <w:tcW w:w="1737" w:type="dxa"/>
           </w:tcPr>
           <w:p>
             <w:pPr>
@@ -616,7 +732,7 @@
         </w:tc>
         <w:tc>
           <w:tcPr>
-            <w:tcW w:w="2888" w:type="dxa"/>
+            <w:tcW w:w="3241" w:type="dxa"/>
           </w:tcPr>
           <w:p>
             <w:pPr>
@@ -649,7 +765,7 @@
         </w:tc>
         <w:tc>
           <w:tcPr>
-            <w:tcW w:w="1883" w:type="dxa"/>
+            <w:tcW w:w="1821" w:type="dxa"/>
           </w:tcPr>
           <w:p>
             <w:pPr>
@@ -673,7 +789,7 @@
         </w:tc>
         <w:tc>
           <w:tcPr>
-            <w:tcW w:w="1377" w:type="dxa"/>
+            <w:tcW w:w="1362" w:type="dxa"/>
           </w:tcPr>
           <w:p>
             <w:pPr>
@@ -697,7 +813,7 @@
         </w:tc>
         <w:tc>
           <w:tcPr>
-            <w:tcW w:w="880" w:type="dxa"/>
+            <w:tcW w:w="765" w:type="dxa"/>
           </w:tcPr>
           <w:p>
             <w:pPr>
@@ -723,7 +839,7 @@
       <w:tr>
         <w:tc>
           <w:tcPr>
-            <w:tcW w:w="2069" w:type="dxa"/>
+            <w:tcW w:w="1737" w:type="dxa"/>
           </w:tcPr>
           <w:p>
             <w:pPr>
@@ -749,7 +865,7 @@
         </w:tc>
         <w:tc>
           <w:tcPr>
-            <w:tcW w:w="2888" w:type="dxa"/>
+            <w:tcW w:w="3241" w:type="dxa"/>
           </w:tcPr>
           <w:p>
             <w:pPr>
@@ -811,7 +927,7 @@
         </w:tc>
         <w:tc>
           <w:tcPr>
-            <w:tcW w:w="1883" w:type="dxa"/>
+            <w:tcW w:w="1821" w:type="dxa"/>
           </w:tcPr>
           <w:p>
             <w:pPr>
@@ -835,7 +951,7 @@
         </w:tc>
         <w:tc>
           <w:tcPr>
-            <w:tcW w:w="1377" w:type="dxa"/>
+            <w:tcW w:w="1362" w:type="dxa"/>
           </w:tcPr>
           <w:p>
             <w:pPr>
@@ -878,7 +994,7 @@
         </w:tc>
         <w:tc>
           <w:tcPr>
-            <w:tcW w:w="880" w:type="dxa"/>
+            <w:tcW w:w="765" w:type="dxa"/>
           </w:tcPr>
           <w:p>
             <w:pPr>
@@ -895,7 +1011,7 @@
       <w:tr>
         <w:tc>
           <w:tcPr>
-            <w:tcW w:w="2069" w:type="dxa"/>
+            <w:tcW w:w="1737" w:type="dxa"/>
           </w:tcPr>
           <w:p>
             <w:pPr>
@@ -921,7 +1037,7 @@
         </w:tc>
         <w:tc>
           <w:tcPr>
-            <w:tcW w:w="2888" w:type="dxa"/>
+            <w:tcW w:w="3241" w:type="dxa"/>
           </w:tcPr>
           <w:p>
             <w:pPr>
@@ -963,7 +1079,7 @@
         </w:tc>
         <w:tc>
           <w:tcPr>
-            <w:tcW w:w="1883" w:type="dxa"/>
+            <w:tcW w:w="1821" w:type="dxa"/>
           </w:tcPr>
           <w:p>
             <w:pPr>
@@ -987,7 +1103,7 @@
         </w:tc>
         <w:tc>
           <w:tcPr>
-            <w:tcW w:w="1377" w:type="dxa"/>
+            <w:tcW w:w="1362" w:type="dxa"/>
           </w:tcPr>
           <w:p>
             <w:pPr>
@@ -1011,7 +1127,7 @@
         </w:tc>
         <w:tc>
           <w:tcPr>
-            <w:tcW w:w="880" w:type="dxa"/>
+            <w:tcW w:w="765" w:type="dxa"/>
           </w:tcPr>
           <w:p>
             <w:pPr>
@@ -1037,7 +1153,7 @@
       <w:tr>
         <w:tc>
           <w:tcPr>
-            <w:tcW w:w="2069" w:type="dxa"/>
+            <w:tcW w:w="1737" w:type="dxa"/>
           </w:tcPr>
           <w:p>
             <w:pPr>
@@ -1063,7 +1179,7 @@
         </w:tc>
         <w:tc>
           <w:tcPr>
-            <w:tcW w:w="2888" w:type="dxa"/>
+            <w:tcW w:w="3241" w:type="dxa"/>
           </w:tcPr>
           <w:p>
             <w:pPr>
@@ -1105,7 +1221,7 @@
         </w:tc>
         <w:tc>
           <w:tcPr>
-            <w:tcW w:w="1883" w:type="dxa"/>
+            <w:tcW w:w="1821" w:type="dxa"/>
           </w:tcPr>
           <w:p>
             <w:pPr>
@@ -1129,7 +1245,7 @@
         </w:tc>
         <w:tc>
           <w:tcPr>
-            <w:tcW w:w="1377" w:type="dxa"/>
+            <w:tcW w:w="1362" w:type="dxa"/>
           </w:tcPr>
           <w:p>
             <w:pPr>
@@ -1153,7 +1269,7 @@
         </w:tc>
         <w:tc>
           <w:tcPr>
-            <w:tcW w:w="880" w:type="dxa"/>
+            <w:tcW w:w="765" w:type="dxa"/>
           </w:tcPr>
           <w:p>
             <w:pPr>
@@ -1179,7 +1295,7 @@
       <w:tr>
         <w:tc>
           <w:tcPr>
-            <w:tcW w:w="2069" w:type="dxa"/>
+            <w:tcW w:w="1737" w:type="dxa"/>
           </w:tcPr>
           <w:p>
             <w:pPr>
@@ -1205,7 +1321,7 @@
         </w:tc>
         <w:tc>
           <w:tcPr>
-            <w:tcW w:w="2888" w:type="dxa"/>
+            <w:tcW w:w="3241" w:type="dxa"/>
           </w:tcPr>
           <w:p>
             <w:pPr>
@@ -1238,7 +1354,7 @@
         </w:tc>
         <w:tc>
           <w:tcPr>
-            <w:tcW w:w="1883" w:type="dxa"/>
+            <w:tcW w:w="1821" w:type="dxa"/>
           </w:tcPr>
           <w:p>
             <w:pPr>
@@ -1262,7 +1378,7 @@
         </w:tc>
         <w:tc>
           <w:tcPr>
-            <w:tcW w:w="1377" w:type="dxa"/>
+            <w:tcW w:w="1362" w:type="dxa"/>
           </w:tcPr>
           <w:p>
             <w:pPr>
@@ -1286,7 +1402,7 @@
         </w:tc>
         <w:tc>
           <w:tcPr>
-            <w:tcW w:w="880" w:type="dxa"/>
+            <w:tcW w:w="765" w:type="dxa"/>
           </w:tcPr>
           <w:p>
             <w:pPr>
@@ -1312,7 +1428,7 @@
       <w:tr>
         <w:tc>
           <w:tcPr>
-            <w:tcW w:w="2069" w:type="dxa"/>
+            <w:tcW w:w="1737" w:type="dxa"/>
           </w:tcPr>
           <w:p>
             <w:pPr>
@@ -1336,7 +1452,7 @@
         </w:tc>
         <w:tc>
           <w:tcPr>
-            <w:tcW w:w="2888" w:type="dxa"/>
+            <w:tcW w:w="3241" w:type="dxa"/>
           </w:tcPr>
           <w:p>
             <w:pPr>
@@ -1379,7 +1495,7 @@
         </w:tc>
         <w:tc>
           <w:tcPr>
-            <w:tcW w:w="1883" w:type="dxa"/>
+            <w:tcW w:w="1821" w:type="dxa"/>
           </w:tcPr>
           <w:p>
             <w:pPr>
@@ -1403,7 +1519,7 @@
         </w:tc>
         <w:tc>
           <w:tcPr>
-            <w:tcW w:w="1377" w:type="dxa"/>
+            <w:tcW w:w="1362" w:type="dxa"/>
           </w:tcPr>
           <w:p>
             <w:pPr>
@@ -1427,7 +1543,7 @@
         </w:tc>
         <w:tc>
           <w:tcPr>
-            <w:tcW w:w="880" w:type="dxa"/>
+            <w:tcW w:w="765" w:type="dxa"/>
           </w:tcPr>
           <w:p>
             <w:pPr>
@@ -1453,7 +1569,7 @@
       <w:tr>
         <w:tc>
           <w:tcPr>
-            <w:tcW w:w="2069" w:type="dxa"/>
+            <w:tcW w:w="1737" w:type="dxa"/>
           </w:tcPr>
           <w:p>
             <w:pPr>
@@ -1479,7 +1595,7 @@
         </w:tc>
         <w:tc>
           <w:tcPr>
-            <w:tcW w:w="2888" w:type="dxa"/>
+            <w:tcW w:w="3241" w:type="dxa"/>
           </w:tcPr>
           <w:p>
             <w:pPr>
@@ -1512,7 +1628,7 @@
         </w:tc>
         <w:tc>
           <w:tcPr>
-            <w:tcW w:w="1883" w:type="dxa"/>
+            <w:tcW w:w="1821" w:type="dxa"/>
           </w:tcPr>
           <w:p>
             <w:pPr>
@@ -1536,7 +1652,7 @@
         </w:tc>
         <w:tc>
           <w:tcPr>
-            <w:tcW w:w="1377" w:type="dxa"/>
+            <w:tcW w:w="1362" w:type="dxa"/>
           </w:tcPr>
           <w:p>
             <w:pPr>
@@ -1560,7 +1676,7 @@
         </w:tc>
         <w:tc>
           <w:tcPr>
-            <w:tcW w:w="880" w:type="dxa"/>
+            <w:tcW w:w="765" w:type="dxa"/>
           </w:tcPr>
           <w:p>
             <w:pPr>
@@ -1644,8 +1760,6 @@
           <w:lang w:val="en-GB"/>
         </w:rPr>
       </w:pPr>
-      <w:bookmarkStart w:id="0" w:name="_GoBack"/>
-      <w:bookmarkEnd w:id="0"/>
     </w:p>
     <w:sdt>
       <w:sdtPr>
@@ -1854,13 +1968,6 @@
         <w:p/>
       </w:sdtContent>
     </w:sdt>
-    <w:p>
-      <w:pPr>
-        <w:rPr>
-          <w:rFonts w:eastAsia="Times New Roman"/>
-        </w:rPr>
-      </w:pPr>
-    </w:p>
     <w:p>
       <w:pPr>
         <w:rPr>
@@ -3821,7 +3928,7 @@
 </file>
 
 <file path=customXml/itemProps1.xml><?xml version="1.0" encoding="utf-8"?>
-<ds:datastoreItem xmlns:ds="http://schemas.openxmlformats.org/officeDocument/2006/customXml" ds:itemID="{63373631-D745-8F4D-9AAB-DC9696829C09}">
+<ds:datastoreItem xmlns:ds="http://schemas.openxmlformats.org/officeDocument/2006/customXml" ds:itemID="{89AD2718-7FCC-244A-B9C7-B3B7321F301E}">
   <ds:schemaRefs>
     <ds:schemaRef ds:uri="http://schemas.openxmlformats.org/officeDocument/2006/bibliography"/>
   </ds:schemaRefs>

</xml_diff>